<commit_message>
Aggiunti packages e tabelle ODD
Aggiunti packages e le tabelle:
manager, storage e view.
</commit_message>
<xml_diff>
--- a/ODD_InfoBlog.docx
+++ b/ODD_InfoBlog.docx
@@ -781,7 +781,6 @@
           <w:lang w:val="en-US"/>
         </w:rPr>
       </w:pPr>
-      <w:proofErr w:type="gramStart"/>
       <w:r>
         <w:rPr>
           <w:rFonts w:ascii="Consolas" w:hAnsi="Consolas" w:cs="Consolas"/>
@@ -790,10 +789,16 @@
           <w:szCs w:val="19"/>
           <w:lang w:val="en-US"/>
         </w:rPr>
-        <w:t>for(</w:t>
-      </w:r>
-      <w:proofErr w:type="gramEnd"/>
-      <w:r>
+        <w:t xml:space="preserve">for(Object x: listaElementi){ </w:t>
+      </w:r>
+    </w:p>
+    <w:p>
+      <w:pPr>
+        <w:autoSpaceDE w:val="0"/>
+        <w:autoSpaceDN w:val="0"/>
+        <w:adjustRightInd w:val="0"/>
+        <w:spacing w:after="0" w:line="240" w:lineRule="auto"/>
+        <w:ind w:firstLine="708"/>
         <w:rPr>
           <w:rFonts w:ascii="Consolas" w:hAnsi="Consolas" w:cs="Consolas"/>
           <w:color w:val="000000"/>
@@ -801,16 +806,8 @@
           <w:szCs w:val="19"/>
           <w:lang w:val="en-US"/>
         </w:rPr>
-        <w:t xml:space="preserve">Object x: listaElementi){ </w:t>
-      </w:r>
-    </w:p>
-    <w:p>
-      <w:pPr>
-        <w:autoSpaceDE w:val="0"/>
-        <w:autoSpaceDN w:val="0"/>
-        <w:adjustRightInd w:val="0"/>
-        <w:spacing w:after="0" w:line="240" w:lineRule="auto"/>
-        <w:ind w:firstLine="708"/>
+      </w:pPr>
+      <w:r>
         <w:rPr>
           <w:rFonts w:ascii="Consolas" w:hAnsi="Consolas" w:cs="Consolas"/>
           <w:color w:val="000000"/>
@@ -818,38 +815,7 @@
           <w:szCs w:val="19"/>
           <w:lang w:val="en-US"/>
         </w:rPr>
-      </w:pPr>
-      <w:r>
-        <w:rPr>
-          <w:rFonts w:ascii="Consolas" w:hAnsi="Consolas" w:cs="Consolas"/>
-          <w:color w:val="000000"/>
-          <w:sz w:val="19"/>
-          <w:szCs w:val="19"/>
-          <w:lang w:val="en-US"/>
-        </w:rPr>
-        <w:t>System.out.println(</w:t>
-      </w:r>
-      <w:proofErr w:type="gramStart"/>
-      <w:r>
-        <w:rPr>
-          <w:rFonts w:ascii="Consolas" w:hAnsi="Consolas" w:cs="Consolas"/>
-          <w:color w:val="000000"/>
-          <w:sz w:val="19"/>
-          <w:szCs w:val="19"/>
-          <w:lang w:val="en-US"/>
-        </w:rPr>
-        <w:t>x.getNome</w:t>
-      </w:r>
-      <w:proofErr w:type="gramEnd"/>
-      <w:r>
-        <w:rPr>
-          <w:rFonts w:ascii="Consolas" w:hAnsi="Consolas" w:cs="Consolas"/>
-          <w:color w:val="000000"/>
-          <w:sz w:val="19"/>
-          <w:szCs w:val="19"/>
-          <w:lang w:val="en-US"/>
-        </w:rPr>
-        <w:t xml:space="preserve">()); </w:t>
+        <w:t xml:space="preserve">System.out.println(x.getNome()); </w:t>
       </w:r>
     </w:p>
     <w:p>
@@ -1249,9 +1215,8 @@
           <w:szCs w:val="22"/>
           <w:lang w:val="it-IT"/>
         </w:rPr>
-        <w:t xml:space="preserve">• Devono iniziare per lettera minuscola e ogni parola seguente deve iniziare con una maiuscola. Esempio: </w:t>
-      </w:r>
-      <w:proofErr w:type="gramStart"/>
+        <w:t>• Devono iniziare per lettera minuscola e ogni parola seguente deve iniziare con una maiuscola. Esempio: nomeD</w:t>
+      </w:r>
       <w:r>
         <w:rPr>
           <w:rFonts w:asciiTheme="minorHAnsi" w:hAnsiTheme="minorHAnsi" w:cstheme="minorHAnsi"/>
@@ -1259,7 +1224,7 @@
           <w:szCs w:val="22"/>
           <w:lang w:val="it-IT"/>
         </w:rPr>
-        <w:t>nomeD</w:t>
+        <w:t>el</w:t>
       </w:r>
       <w:r>
         <w:rPr>
@@ -1268,26 +1233,7 @@
           <w:szCs w:val="22"/>
           <w:lang w:val="it-IT"/>
         </w:rPr>
-        <w:t>el</w:t>
-      </w:r>
-      <w:r>
-        <w:rPr>
-          <w:rFonts w:asciiTheme="minorHAnsi" w:hAnsiTheme="minorHAnsi" w:cstheme="minorHAnsi"/>
-          <w:sz w:val="22"/>
-          <w:szCs w:val="22"/>
-          <w:lang w:val="it-IT"/>
-        </w:rPr>
-        <w:t>Metodo(</w:t>
-      </w:r>
-      <w:proofErr w:type="gramEnd"/>
-      <w:r>
-        <w:rPr>
-          <w:rFonts w:asciiTheme="minorHAnsi" w:hAnsiTheme="minorHAnsi" w:cstheme="minorHAnsi"/>
-          <w:sz w:val="22"/>
-          <w:szCs w:val="22"/>
-          <w:lang w:val="it-IT"/>
-        </w:rPr>
-        <w:t xml:space="preserve">) </w:t>
+        <w:t xml:space="preserve">Metodo() </w:t>
       </w:r>
     </w:p>
     <w:p>
@@ -1309,27 +1255,7 @@
           <w:szCs w:val="22"/>
           <w:lang w:val="it-IT"/>
         </w:rPr>
-        <w:t xml:space="preserve">• Eventuali metodi per l’accesso e la modifica delle variabili d’istanza di una classe devono essere del tipo </w:t>
-      </w:r>
-      <w:proofErr w:type="gramStart"/>
-      <w:r>
-        <w:rPr>
-          <w:rFonts w:asciiTheme="minorHAnsi" w:hAnsiTheme="minorHAnsi" w:cstheme="minorHAnsi"/>
-          <w:sz w:val="22"/>
-          <w:szCs w:val="22"/>
-          <w:lang w:val="it-IT"/>
-        </w:rPr>
-        <w:t>getNomeVariabile(</w:t>
-      </w:r>
-      <w:proofErr w:type="gramEnd"/>
-      <w:r>
-        <w:rPr>
-          <w:rFonts w:asciiTheme="minorHAnsi" w:hAnsiTheme="minorHAnsi" w:cstheme="minorHAnsi"/>
-          <w:sz w:val="22"/>
-          <w:szCs w:val="22"/>
-          <w:lang w:val="it-IT"/>
-        </w:rPr>
-        <w:t xml:space="preserve">) e setNomeVariabile() Esempio: getOrario(), setOrario() </w:t>
+        <w:t xml:space="preserve">• Eventuali metodi per l’accesso e la modifica delle variabili d’istanza di una classe devono essere del tipo getNomeVariabile() e setNomeVariabile() Esempio: getOrario(), setOrario() </w:t>
       </w:r>
     </w:p>
     <w:p>
@@ -1999,15 +1925,240 @@
           <w:u w:val="single"/>
         </w:rPr>
       </w:pPr>
-      <w:r>
-        <w:rPr>
-          <w:rFonts w:cstheme="minorHAnsi"/>
-          <w:i/>
-          <w:iCs/>
-          <w:sz w:val="28"/>
-          <w:szCs w:val="28"/>
-          <w:u w:val="single"/>
-        </w:rPr>
+    </w:p>
+    <w:p>
+      <w:pPr>
+        <w:pStyle w:val="Paragrafoelenco"/>
+        <w:ind w:hanging="360"/>
+        <w:rPr>
+          <w:rFonts w:cstheme="minorHAnsi"/>
+          <w:i/>
+          <w:iCs/>
+          <w:sz w:val="28"/>
+          <w:szCs w:val="28"/>
+          <w:u w:val="single"/>
+        </w:rPr>
+      </w:pPr>
+    </w:p>
+    <w:p>
+      <w:pPr>
+        <w:pStyle w:val="Paragrafoelenco"/>
+        <w:ind w:hanging="360"/>
+        <w:rPr>
+          <w:rFonts w:cstheme="minorHAnsi"/>
+          <w:i/>
+          <w:iCs/>
+          <w:sz w:val="28"/>
+          <w:szCs w:val="28"/>
+          <w:u w:val="single"/>
+        </w:rPr>
+      </w:pPr>
+    </w:p>
+    <w:p>
+      <w:pPr>
+        <w:pStyle w:val="Paragrafoelenco"/>
+        <w:ind w:hanging="360"/>
+        <w:rPr>
+          <w:rFonts w:cstheme="minorHAnsi"/>
+          <w:i/>
+          <w:iCs/>
+          <w:sz w:val="28"/>
+          <w:szCs w:val="28"/>
+          <w:u w:val="single"/>
+        </w:rPr>
+      </w:pPr>
+    </w:p>
+    <w:p>
+      <w:pPr>
+        <w:pStyle w:val="Paragrafoelenco"/>
+        <w:ind w:hanging="360"/>
+        <w:rPr>
+          <w:rFonts w:cstheme="minorHAnsi"/>
+          <w:i/>
+          <w:iCs/>
+          <w:sz w:val="28"/>
+          <w:szCs w:val="28"/>
+          <w:u w:val="single"/>
+        </w:rPr>
+      </w:pPr>
+    </w:p>
+    <w:p>
+      <w:pPr>
+        <w:pStyle w:val="Paragrafoelenco"/>
+        <w:ind w:hanging="360"/>
+        <w:rPr>
+          <w:rFonts w:cstheme="minorHAnsi"/>
+          <w:i/>
+          <w:iCs/>
+          <w:sz w:val="28"/>
+          <w:szCs w:val="28"/>
+          <w:u w:val="single"/>
+        </w:rPr>
+      </w:pPr>
+    </w:p>
+    <w:p>
+      <w:pPr>
+        <w:pStyle w:val="Paragrafoelenco"/>
+        <w:ind w:hanging="360"/>
+        <w:rPr>
+          <w:rFonts w:cstheme="minorHAnsi"/>
+          <w:i/>
+          <w:iCs/>
+          <w:sz w:val="28"/>
+          <w:szCs w:val="28"/>
+          <w:u w:val="single"/>
+        </w:rPr>
+      </w:pPr>
+    </w:p>
+    <w:p>
+      <w:pPr>
+        <w:pStyle w:val="Paragrafoelenco"/>
+        <w:ind w:hanging="360"/>
+        <w:rPr>
+          <w:rFonts w:cstheme="minorHAnsi"/>
+          <w:i/>
+          <w:iCs/>
+          <w:sz w:val="28"/>
+          <w:szCs w:val="28"/>
+          <w:u w:val="single"/>
+        </w:rPr>
+      </w:pPr>
+    </w:p>
+    <w:p>
+      <w:pPr>
+        <w:pStyle w:val="Paragrafoelenco"/>
+        <w:ind w:hanging="360"/>
+        <w:rPr>
+          <w:rFonts w:cstheme="minorHAnsi"/>
+          <w:i/>
+          <w:iCs/>
+          <w:sz w:val="28"/>
+          <w:szCs w:val="28"/>
+          <w:u w:val="single"/>
+        </w:rPr>
+      </w:pPr>
+    </w:p>
+    <w:p>
+      <w:pPr>
+        <w:pStyle w:val="Paragrafoelenco"/>
+        <w:ind w:hanging="360"/>
+        <w:rPr>
+          <w:rFonts w:cstheme="minorHAnsi"/>
+          <w:i/>
+          <w:iCs/>
+          <w:sz w:val="28"/>
+          <w:szCs w:val="28"/>
+          <w:u w:val="single"/>
+        </w:rPr>
+      </w:pPr>
+    </w:p>
+    <w:p>
+      <w:pPr>
+        <w:pStyle w:val="Paragrafoelenco"/>
+        <w:ind w:hanging="360"/>
+        <w:rPr>
+          <w:rFonts w:cstheme="minorHAnsi"/>
+          <w:i/>
+          <w:iCs/>
+          <w:sz w:val="28"/>
+          <w:szCs w:val="28"/>
+          <w:u w:val="single"/>
+        </w:rPr>
+      </w:pPr>
+    </w:p>
+    <w:p>
+      <w:pPr>
+        <w:pStyle w:val="Paragrafoelenco"/>
+        <w:ind w:hanging="360"/>
+        <w:rPr>
+          <w:rFonts w:cstheme="minorHAnsi"/>
+          <w:i/>
+          <w:iCs/>
+          <w:sz w:val="28"/>
+          <w:szCs w:val="28"/>
+          <w:u w:val="single"/>
+        </w:rPr>
+      </w:pPr>
+    </w:p>
+    <w:p>
+      <w:pPr>
+        <w:pStyle w:val="Paragrafoelenco"/>
+        <w:ind w:hanging="360"/>
+        <w:rPr>
+          <w:rFonts w:cstheme="minorHAnsi"/>
+          <w:i/>
+          <w:iCs/>
+          <w:sz w:val="28"/>
+          <w:szCs w:val="28"/>
+          <w:u w:val="single"/>
+        </w:rPr>
+      </w:pPr>
+    </w:p>
+    <w:p>
+      <w:pPr>
+        <w:pStyle w:val="Paragrafoelenco"/>
+        <w:ind w:hanging="360"/>
+        <w:rPr>
+          <w:rFonts w:cstheme="minorHAnsi"/>
+          <w:i/>
+          <w:iCs/>
+          <w:sz w:val="28"/>
+          <w:szCs w:val="28"/>
+          <w:u w:val="single"/>
+        </w:rPr>
+      </w:pPr>
+    </w:p>
+    <w:p>
+      <w:pPr>
+        <w:pStyle w:val="Paragrafoelenco"/>
+        <w:ind w:hanging="360"/>
+        <w:rPr>
+          <w:rFonts w:cstheme="minorHAnsi"/>
+          <w:i/>
+          <w:iCs/>
+          <w:sz w:val="28"/>
+          <w:szCs w:val="28"/>
+          <w:u w:val="single"/>
+        </w:rPr>
+      </w:pPr>
+    </w:p>
+    <w:p>
+      <w:pPr>
+        <w:pStyle w:val="Paragrafoelenco"/>
+        <w:ind w:hanging="360"/>
+        <w:rPr>
+          <w:rFonts w:cstheme="minorHAnsi"/>
+          <w:i/>
+          <w:iCs/>
+          <w:sz w:val="28"/>
+          <w:szCs w:val="28"/>
+          <w:u w:val="single"/>
+        </w:rPr>
+      </w:pPr>
+    </w:p>
+    <w:p>
+      <w:pPr>
+        <w:pStyle w:val="Paragrafoelenco"/>
+        <w:ind w:hanging="360"/>
+        <w:rPr>
+          <w:rFonts w:cstheme="minorHAnsi"/>
+          <w:i/>
+          <w:iCs/>
+          <w:sz w:val="28"/>
+          <w:szCs w:val="28"/>
+          <w:u w:val="single"/>
+        </w:rPr>
+      </w:pPr>
+      <w:r>
+        <w:rPr>
+          <w:rFonts w:cstheme="minorHAnsi"/>
+          <w:i/>
+          <w:iCs/>
+          <w:sz w:val="28"/>
+          <w:szCs w:val="28"/>
+          <w:u w:val="single"/>
+        </w:rPr>
+        <w:lastRenderedPageBreak/>
         <w:t>Model package</w:t>
       </w:r>
     </w:p>
@@ -2040,14 +2191,56 @@
       </w:pPr>
       <w:r>
         <w:rPr>
-          <w:rFonts w:cstheme="minorHAnsi"/>
-          <w:i/>
-          <w:iCs/>
-          <w:sz w:val="28"/>
-          <w:szCs w:val="28"/>
-          <w:u w:val="single"/>
-        </w:rPr>
-        <w:t>Local Storage package</w:t>
+          <w:noProof/>
+        </w:rPr>
+        <w:drawing>
+          <wp:inline distT="0" distB="0" distL="0" distR="0" wp14:anchorId="3DF96AEB" wp14:editId="5553ED95">
+            <wp:extent cx="5867400" cy="2646045"/>
+            <wp:effectExtent l="0" t="0" r="0" b="1905"/>
+            <wp:docPr id="6" name="Immagine 6"/>
+            <wp:cNvGraphicFramePr>
+              <a:graphicFrameLocks xmlns:a="http://schemas.openxmlformats.org/drawingml/2006/main" noChangeAspect="1"/>
+            </wp:cNvGraphicFramePr>
+            <a:graphic xmlns:a="http://schemas.openxmlformats.org/drawingml/2006/main">
+              <a:graphicData uri="http://schemas.openxmlformats.org/drawingml/2006/picture">
+                <pic:pic xmlns:pic="http://schemas.openxmlformats.org/drawingml/2006/picture">
+                  <pic:nvPicPr>
+                    <pic:cNvPr id="0" name="Picture 14"/>
+                    <pic:cNvPicPr>
+                      <a:picLocks noChangeAspect="1" noChangeArrowheads="1"/>
+                    </pic:cNvPicPr>
+                  </pic:nvPicPr>
+                  <pic:blipFill>
+                    <a:blip r:embed="rId6">
+                      <a:extLst>
+                        <a:ext uri="{28A0092B-C50C-407E-A947-70E740481C1C}">
+                          <a14:useLocalDpi xmlns:a14="http://schemas.microsoft.com/office/drawing/2010/main" val="0"/>
+                        </a:ext>
+                      </a:extLst>
+                    </a:blip>
+                    <a:srcRect/>
+                    <a:stretch>
+                      <a:fillRect/>
+                    </a:stretch>
+                  </pic:blipFill>
+                  <pic:spPr bwMode="auto">
+                    <a:xfrm>
+                      <a:off x="0" y="0"/>
+                      <a:ext cx="5867400" cy="2646045"/>
+                    </a:xfrm>
+                    <a:prstGeom prst="rect">
+                      <a:avLst/>
+                    </a:prstGeom>
+                    <a:noFill/>
+                    <a:ln>
+                      <a:noFill/>
+                    </a:ln>
+                  </pic:spPr>
+                </pic:pic>
+              </a:graphicData>
+            </a:graphic>
+          </wp:inline>
+        </w:drawing>
       </w:r>
     </w:p>
     <w:p>
@@ -2077,17 +2270,2026 @@
           <w:u w:val="single"/>
         </w:rPr>
       </w:pPr>
-      <w:r>
-        <w:rPr>
-          <w:rFonts w:cstheme="minorHAnsi"/>
-          <w:i/>
-          <w:iCs/>
-          <w:sz w:val="28"/>
-          <w:szCs w:val="28"/>
-          <w:u w:val="single"/>
-        </w:rPr>
+    </w:p>
+    <w:tbl>
+      <w:tblPr>
+        <w:tblStyle w:val="Grigliatabella"/>
+        <w:tblpPr w:leftFromText="141" w:rightFromText="141" w:vertAnchor="text" w:horzAnchor="margin" w:tblpXSpec="center" w:tblpY="-24"/>
+        <w:tblW w:w="0" w:type="auto"/>
+        <w:tblCellMar>
+          <w:top w:w="170" w:type="dxa"/>
+          <w:bottom w:w="170" w:type="dxa"/>
+        </w:tblCellMar>
+        <w:tblLook w:val="04A0" w:firstRow="1" w:lastRow="0" w:firstColumn="1" w:lastColumn="0" w:noHBand="0" w:noVBand="1"/>
+      </w:tblPr>
+      <w:tblGrid>
+        <w:gridCol w:w="2677"/>
+        <w:gridCol w:w="6231"/>
+      </w:tblGrid>
+      <w:tr>
+        <w:tc>
+          <w:tcPr>
+            <w:tcW w:w="2677" w:type="dxa"/>
+            <w:tcBorders>
+              <w:right w:val="nil"/>
+            </w:tcBorders>
+            <w:shd w:val="solid" w:color="4BB6C5" w:fill="auto"/>
+            <w:vAlign w:val="center"/>
+          </w:tcPr>
+          <w:p>
+            <w:pPr>
+              <w:pStyle w:val="Paragrafoelenco"/>
+              <w:ind w:left="0"/>
+              <w:rPr>
+                <w:rFonts w:cstheme="minorHAnsi"/>
+                <w:sz w:val="28"/>
+                <w:szCs w:val="28"/>
+              </w:rPr>
+            </w:pPr>
+            <w:r>
+              <w:rPr>
+                <w:rFonts w:cstheme="minorHAnsi"/>
+                <w:sz w:val="28"/>
+                <w:szCs w:val="28"/>
+              </w:rPr>
+              <w:t>Classe:</w:t>
+            </w:r>
+          </w:p>
+        </w:tc>
+        <w:tc>
+          <w:tcPr>
+            <w:tcW w:w="6231" w:type="dxa"/>
+            <w:tcBorders>
+              <w:left w:val="nil"/>
+            </w:tcBorders>
+            <w:shd w:val="solid" w:color="4BB6C5" w:fill="auto"/>
+            <w:vAlign w:val="center"/>
+          </w:tcPr>
+          <w:p>
+            <w:pPr>
+              <w:pStyle w:val="Paragrafoelenco"/>
+              <w:ind w:left="0"/>
+              <w:rPr>
+                <w:rFonts w:cstheme="minorHAnsi"/>
+                <w:sz w:val="28"/>
+                <w:szCs w:val="28"/>
+              </w:rPr>
+            </w:pPr>
+            <w:r>
+              <w:rPr>
+                <w:rFonts w:cstheme="minorHAnsi"/>
+                <w:sz w:val="28"/>
+                <w:szCs w:val="28"/>
+              </w:rPr>
+              <w:t>Descrizione:</w:t>
+            </w:r>
+          </w:p>
+        </w:tc>
+      </w:tr>
+      <w:tr>
+        <w:tc>
+          <w:tcPr>
+            <w:tcW w:w="2677" w:type="dxa"/>
+            <w:vAlign w:val="center"/>
+          </w:tcPr>
+          <w:p>
+            <w:pPr>
+              <w:pStyle w:val="Paragrafoelenco"/>
+              <w:spacing w:line="276" w:lineRule="auto"/>
+              <w:ind w:left="0"/>
+              <w:rPr>
+                <w:rFonts w:cstheme="minorHAnsi"/>
+              </w:rPr>
+            </w:pPr>
+            <w:r>
+              <w:rPr>
+                <w:rFonts w:cstheme="minorHAnsi"/>
+              </w:rPr>
+              <w:t>ArticoloManagement.java</w:t>
+            </w:r>
+          </w:p>
+        </w:tc>
+        <w:tc>
+          <w:tcPr>
+            <w:tcW w:w="6231" w:type="dxa"/>
+            <w:vAlign w:val="center"/>
+          </w:tcPr>
+          <w:p>
+            <w:pPr>
+              <w:pStyle w:val="Paragrafoelenco"/>
+              <w:ind w:left="0"/>
+              <w:rPr>
+                <w:rFonts w:cstheme="minorHAnsi"/>
+              </w:rPr>
+            </w:pPr>
+            <w:r>
+              <w:rPr>
+                <w:rFonts w:cstheme="minorHAnsi"/>
+              </w:rPr>
+              <w:t>Gestisce tutte le funzionalità per la pubblicazione/moderazione/modifica dell’articolo.</w:t>
+            </w:r>
+          </w:p>
+        </w:tc>
+      </w:tr>
+      <w:tr>
+        <w:tc>
+          <w:tcPr>
+            <w:tcW w:w="2677" w:type="dxa"/>
+            <w:vAlign w:val="center"/>
+          </w:tcPr>
+          <w:p>
+            <w:pPr>
+              <w:pStyle w:val="Paragrafoelenco"/>
+              <w:spacing w:line="276" w:lineRule="auto"/>
+              <w:ind w:left="0"/>
+              <w:rPr>
+                <w:rFonts w:cstheme="minorHAnsi"/>
+              </w:rPr>
+            </w:pPr>
+            <w:r>
+              <w:rPr>
+                <w:rFonts w:cstheme="minorHAnsi"/>
+              </w:rPr>
+              <w:t>UserManagement.java</w:t>
+            </w:r>
+          </w:p>
+        </w:tc>
+        <w:tc>
+          <w:tcPr>
+            <w:tcW w:w="6231" w:type="dxa"/>
+            <w:vAlign w:val="center"/>
+          </w:tcPr>
+          <w:p>
+            <w:pPr>
+              <w:pStyle w:val="Paragrafoelenco"/>
+              <w:ind w:left="0"/>
+              <w:rPr>
+                <w:rFonts w:cstheme="minorHAnsi"/>
+              </w:rPr>
+            </w:pPr>
+            <w:r>
+              <w:rPr>
+                <w:rFonts w:cstheme="minorHAnsi"/>
+              </w:rPr>
+              <w:t>Gestisce tutte le funzionalità per la gestione delle informazioni utente.</w:t>
+            </w:r>
+          </w:p>
+        </w:tc>
+      </w:tr>
+      <w:tr>
+        <w:tc>
+          <w:tcPr>
+            <w:tcW w:w="2677" w:type="dxa"/>
+            <w:vAlign w:val="center"/>
+          </w:tcPr>
+          <w:p>
+            <w:pPr>
+              <w:pStyle w:val="Paragrafoelenco"/>
+              <w:spacing w:line="276" w:lineRule="auto"/>
+              <w:ind w:left="0"/>
+              <w:rPr>
+                <w:rFonts w:cstheme="minorHAnsi"/>
+              </w:rPr>
+            </w:pPr>
+            <w:r>
+              <w:rPr>
+                <w:rFonts w:cstheme="minorHAnsi"/>
+              </w:rPr>
+              <w:t>EventoManagement.java</w:t>
+            </w:r>
+          </w:p>
+        </w:tc>
+        <w:tc>
+          <w:tcPr>
+            <w:tcW w:w="6231" w:type="dxa"/>
+            <w:vAlign w:val="center"/>
+          </w:tcPr>
+          <w:p>
+            <w:pPr>
+              <w:pStyle w:val="Paragrafoelenco"/>
+              <w:ind w:left="0"/>
+              <w:rPr>
+                <w:rFonts w:cstheme="minorHAnsi"/>
+              </w:rPr>
+            </w:pPr>
+            <w:r>
+              <w:rPr>
+                <w:rFonts w:cstheme="minorHAnsi"/>
+              </w:rPr>
+              <w:t>Gestisce tutte le funzionalità per la gestione degli eventi.</w:t>
+            </w:r>
+          </w:p>
+        </w:tc>
+      </w:tr>
+      <w:tr>
+        <w:tc>
+          <w:tcPr>
+            <w:tcW w:w="2677" w:type="dxa"/>
+            <w:vAlign w:val="center"/>
+          </w:tcPr>
+          <w:p>
+            <w:pPr>
+              <w:pStyle w:val="Paragrafoelenco"/>
+              <w:spacing w:line="276" w:lineRule="auto"/>
+              <w:ind w:left="0"/>
+              <w:rPr>
+                <w:rFonts w:cstheme="minorHAnsi"/>
+              </w:rPr>
+            </w:pPr>
+            <w:r>
+              <w:rPr>
+                <w:rFonts w:cstheme="minorHAnsi"/>
+              </w:rPr>
+              <w:t>NotificheManagament.java</w:t>
+            </w:r>
+          </w:p>
+        </w:tc>
+        <w:tc>
+          <w:tcPr>
+            <w:tcW w:w="6231" w:type="dxa"/>
+            <w:vAlign w:val="center"/>
+          </w:tcPr>
+          <w:p>
+            <w:pPr>
+              <w:pStyle w:val="Paragrafoelenco"/>
+              <w:ind w:left="0"/>
+              <w:rPr>
+                <w:rFonts w:cstheme="minorHAnsi"/>
+              </w:rPr>
+            </w:pPr>
+            <w:r>
+              <w:rPr>
+                <w:rFonts w:cstheme="minorHAnsi"/>
+              </w:rPr>
+              <w:t>Gestisce tutte le funzionalità per gestire le notifiche.</w:t>
+            </w:r>
+          </w:p>
+        </w:tc>
+      </w:tr>
+      <w:tr>
+        <w:tc>
+          <w:tcPr>
+            <w:tcW w:w="2677" w:type="dxa"/>
+            <w:vAlign w:val="center"/>
+          </w:tcPr>
+          <w:p>
+            <w:pPr>
+              <w:pStyle w:val="Paragrafoelenco"/>
+              <w:spacing w:line="276" w:lineRule="auto"/>
+              <w:ind w:left="0"/>
+              <w:rPr>
+                <w:rFonts w:cstheme="minorHAnsi"/>
+              </w:rPr>
+            </w:pPr>
+            <w:r>
+              <w:rPr>
+                <w:rFonts w:cstheme="minorHAnsi"/>
+              </w:rPr>
+              <w:t>RicercaManagement.java</w:t>
+            </w:r>
+          </w:p>
+        </w:tc>
+        <w:tc>
+          <w:tcPr>
+            <w:tcW w:w="6231" w:type="dxa"/>
+            <w:vAlign w:val="center"/>
+          </w:tcPr>
+          <w:p>
+            <w:pPr>
+              <w:pStyle w:val="Paragrafoelenco"/>
+              <w:ind w:left="0"/>
+              <w:rPr>
+                <w:rFonts w:cstheme="minorHAnsi"/>
+              </w:rPr>
+            </w:pPr>
+            <w:r>
+              <w:rPr>
+                <w:rFonts w:cstheme="minorHAnsi"/>
+              </w:rPr>
+              <w:t>Gestisce tutte le funzionalità per la ricerca.</w:t>
+            </w:r>
+          </w:p>
+        </w:tc>
+      </w:tr>
+      <w:tr>
+        <w:tc>
+          <w:tcPr>
+            <w:tcW w:w="2677" w:type="dxa"/>
+            <w:vAlign w:val="center"/>
+          </w:tcPr>
+          <w:p>
+            <w:pPr>
+              <w:pStyle w:val="Paragrafoelenco"/>
+              <w:spacing w:line="276" w:lineRule="auto"/>
+              <w:ind w:left="0"/>
+              <w:rPr>
+                <w:rFonts w:cstheme="minorHAnsi"/>
+              </w:rPr>
+            </w:pPr>
+            <w:r>
+              <w:rPr>
+                <w:rFonts w:cstheme="minorHAnsi"/>
+              </w:rPr>
+              <w:t>AllegatoManagement.java</w:t>
+            </w:r>
+          </w:p>
+        </w:tc>
+        <w:tc>
+          <w:tcPr>
+            <w:tcW w:w="6231" w:type="dxa"/>
+            <w:vAlign w:val="center"/>
+          </w:tcPr>
+          <w:p>
+            <w:pPr>
+              <w:pStyle w:val="Paragrafoelenco"/>
+              <w:ind w:left="0"/>
+              <w:rPr>
+                <w:rFonts w:cstheme="minorHAnsi"/>
+              </w:rPr>
+            </w:pPr>
+            <w:r>
+              <w:rPr>
+                <w:rFonts w:cstheme="minorHAnsi"/>
+              </w:rPr>
+              <w:t>Gestisce tutte le funzionalità per per la gestione degli allegati.</w:t>
+            </w:r>
+          </w:p>
+        </w:tc>
+      </w:tr>
+    </w:tbl>
+    <w:p>
+      <w:pPr>
+        <w:pStyle w:val="Paragrafoelenco"/>
+        <w:ind w:hanging="360"/>
+        <w:rPr>
+          <w:rFonts w:cstheme="minorHAnsi"/>
+          <w:i/>
+          <w:iCs/>
+          <w:sz w:val="28"/>
+          <w:szCs w:val="28"/>
+          <w:u w:val="single"/>
+        </w:rPr>
+      </w:pPr>
+    </w:p>
+    <w:p>
+      <w:pPr>
+        <w:pStyle w:val="Paragrafoelenco"/>
+        <w:ind w:hanging="360"/>
+        <w:rPr>
+          <w:rFonts w:cstheme="minorHAnsi"/>
+          <w:i/>
+          <w:iCs/>
+          <w:sz w:val="28"/>
+          <w:szCs w:val="28"/>
+          <w:u w:val="single"/>
+        </w:rPr>
+      </w:pPr>
+    </w:p>
+    <w:p>
+      <w:pPr>
+        <w:pStyle w:val="Paragrafoelenco"/>
+        <w:ind w:hanging="360"/>
+        <w:rPr>
+          <w:rFonts w:cstheme="minorHAnsi"/>
+          <w:i/>
+          <w:iCs/>
+          <w:sz w:val="28"/>
+          <w:szCs w:val="28"/>
+          <w:u w:val="single"/>
+        </w:rPr>
+      </w:pPr>
+    </w:p>
+    <w:p>
+      <w:pPr>
+        <w:pStyle w:val="Paragrafoelenco"/>
+        <w:ind w:hanging="360"/>
+        <w:rPr>
+          <w:rFonts w:cstheme="minorHAnsi"/>
+          <w:i/>
+          <w:iCs/>
+          <w:sz w:val="28"/>
+          <w:szCs w:val="28"/>
+          <w:u w:val="single"/>
+        </w:rPr>
+      </w:pPr>
+    </w:p>
+    <w:p>
+      <w:pPr>
+        <w:pStyle w:val="Paragrafoelenco"/>
+        <w:ind w:hanging="360"/>
+        <w:rPr>
+          <w:rFonts w:cstheme="minorHAnsi"/>
+          <w:i/>
+          <w:iCs/>
+          <w:sz w:val="28"/>
+          <w:szCs w:val="28"/>
+          <w:u w:val="single"/>
+        </w:rPr>
+      </w:pPr>
+    </w:p>
+    <w:p>
+      <w:pPr>
+        <w:pStyle w:val="Paragrafoelenco"/>
+        <w:ind w:hanging="360"/>
+        <w:rPr>
+          <w:rFonts w:cstheme="minorHAnsi"/>
+          <w:i/>
+          <w:iCs/>
+          <w:sz w:val="28"/>
+          <w:szCs w:val="28"/>
+          <w:u w:val="single"/>
+        </w:rPr>
+      </w:pPr>
+    </w:p>
+    <w:p>
+      <w:pPr>
+        <w:pStyle w:val="Paragrafoelenco"/>
+        <w:ind w:hanging="360"/>
+        <w:rPr>
+          <w:rFonts w:cstheme="minorHAnsi"/>
+          <w:i/>
+          <w:iCs/>
+          <w:sz w:val="28"/>
+          <w:szCs w:val="28"/>
+          <w:u w:val="single"/>
+        </w:rPr>
+      </w:pPr>
+    </w:p>
+    <w:p>
+      <w:pPr>
+        <w:pStyle w:val="Paragrafoelenco"/>
+        <w:ind w:hanging="360"/>
+        <w:rPr>
+          <w:rFonts w:cstheme="minorHAnsi"/>
+          <w:i/>
+          <w:iCs/>
+          <w:sz w:val="28"/>
+          <w:szCs w:val="28"/>
+          <w:u w:val="single"/>
+        </w:rPr>
+      </w:pPr>
+    </w:p>
+    <w:p>
+      <w:pPr>
+        <w:pStyle w:val="Paragrafoelenco"/>
+        <w:ind w:hanging="360"/>
+        <w:rPr>
+          <w:rFonts w:cstheme="minorHAnsi"/>
+          <w:i/>
+          <w:iCs/>
+          <w:sz w:val="28"/>
+          <w:szCs w:val="28"/>
+          <w:u w:val="single"/>
+        </w:rPr>
+      </w:pPr>
+    </w:p>
+    <w:p>
+      <w:pPr>
+        <w:pStyle w:val="Paragrafoelenco"/>
+        <w:ind w:hanging="360"/>
+        <w:rPr>
+          <w:rFonts w:cstheme="minorHAnsi"/>
+          <w:i/>
+          <w:iCs/>
+          <w:sz w:val="28"/>
+          <w:szCs w:val="28"/>
+          <w:u w:val="single"/>
+        </w:rPr>
+      </w:pPr>
+      <w:r>
+        <w:rPr>
+          <w:rFonts w:cstheme="minorHAnsi"/>
+          <w:i/>
+          <w:iCs/>
+          <w:sz w:val="28"/>
+          <w:szCs w:val="28"/>
+          <w:u w:val="single"/>
+        </w:rPr>
+        <w:lastRenderedPageBreak/>
+        <w:t>Storage package</w:t>
+      </w:r>
+    </w:p>
+    <w:p>
+      <w:pPr>
+        <w:pStyle w:val="Paragrafoelenco"/>
+        <w:ind w:hanging="360"/>
+        <w:rPr>
+          <w:rFonts w:cstheme="minorHAnsi"/>
+          <w:i/>
+          <w:iCs/>
+          <w:sz w:val="28"/>
+          <w:szCs w:val="28"/>
+          <w:u w:val="single"/>
+        </w:rPr>
+      </w:pPr>
+    </w:p>
+    <w:p>
+      <w:pPr>
+        <w:pStyle w:val="Paragrafoelenco"/>
+        <w:ind w:hanging="360"/>
+        <w:rPr>
+          <w:rFonts w:cstheme="minorHAnsi"/>
+          <w:i/>
+          <w:iCs/>
+          <w:sz w:val="28"/>
+          <w:szCs w:val="28"/>
+          <w:u w:val="single"/>
+        </w:rPr>
+      </w:pPr>
+      <w:r>
+        <w:rPr>
+          <w:noProof/>
+        </w:rPr>
+        <w:drawing>
+          <wp:inline distT="0" distB="0" distL="0" distR="0" wp14:anchorId="41974BA4" wp14:editId="66080ADC">
+            <wp:extent cx="5008245" cy="1884045"/>
+            <wp:effectExtent l="0" t="0" r="1905" b="1905"/>
+            <wp:docPr id="2" name="Immagine 2"/>
+            <wp:cNvGraphicFramePr>
+              <a:graphicFrameLocks xmlns:a="http://schemas.openxmlformats.org/drawingml/2006/main" noChangeAspect="1"/>
+            </wp:cNvGraphicFramePr>
+            <a:graphic xmlns:a="http://schemas.openxmlformats.org/drawingml/2006/main">
+              <a:graphicData uri="http://schemas.openxmlformats.org/drawingml/2006/picture">
+                <pic:pic xmlns:pic="http://schemas.openxmlformats.org/drawingml/2006/picture">
+                  <pic:nvPicPr>
+                    <pic:cNvPr id="0" name="Picture 3"/>
+                    <pic:cNvPicPr>
+                      <a:picLocks noChangeAspect="1" noChangeArrowheads="1"/>
+                    </pic:cNvPicPr>
+                  </pic:nvPicPr>
+                  <pic:blipFill>
+                    <a:blip r:embed="rId7">
+                      <a:extLst>
+                        <a:ext uri="{28A0092B-C50C-407E-A947-70E740481C1C}">
+                          <a14:useLocalDpi xmlns:a14="http://schemas.microsoft.com/office/drawing/2010/main" val="0"/>
+                        </a:ext>
+                      </a:extLst>
+                    </a:blip>
+                    <a:srcRect/>
+                    <a:stretch>
+                      <a:fillRect/>
+                    </a:stretch>
+                  </pic:blipFill>
+                  <pic:spPr bwMode="auto">
+                    <a:xfrm>
+                      <a:off x="0" y="0"/>
+                      <a:ext cx="5008245" cy="1884045"/>
+                    </a:xfrm>
+                    <a:prstGeom prst="rect">
+                      <a:avLst/>
+                    </a:prstGeom>
+                    <a:noFill/>
+                    <a:ln>
+                      <a:noFill/>
+                    </a:ln>
+                  </pic:spPr>
+                </pic:pic>
+              </a:graphicData>
+            </a:graphic>
+          </wp:inline>
+        </w:drawing>
+      </w:r>
+    </w:p>
+    <w:p>
+      <w:pPr>
+        <w:pStyle w:val="Paragrafoelenco"/>
+        <w:ind w:hanging="360"/>
+        <w:rPr>
+          <w:rFonts w:cstheme="minorHAnsi"/>
+          <w:i/>
+          <w:iCs/>
+          <w:sz w:val="28"/>
+          <w:szCs w:val="28"/>
+          <w:u w:val="single"/>
+        </w:rPr>
+      </w:pPr>
+    </w:p>
+    <w:tbl>
+      <w:tblPr>
+        <w:tblStyle w:val="Grigliatabella"/>
+        <w:tblW w:w="0" w:type="auto"/>
+        <w:tblInd w:w="358" w:type="dxa"/>
+        <w:tblCellMar>
+          <w:top w:w="170" w:type="dxa"/>
+          <w:bottom w:w="170" w:type="dxa"/>
+        </w:tblCellMar>
+        <w:tblLook w:val="04A0" w:firstRow="1" w:lastRow="0" w:firstColumn="1" w:lastColumn="0" w:noHBand="0" w:noVBand="1"/>
+      </w:tblPr>
+      <w:tblGrid>
+        <w:gridCol w:w="3406"/>
+        <w:gridCol w:w="5864"/>
+      </w:tblGrid>
+      <w:tr>
+        <w:tc>
+          <w:tcPr>
+            <w:tcW w:w="2677" w:type="dxa"/>
+            <w:tcBorders>
+              <w:right w:val="nil"/>
+            </w:tcBorders>
+            <w:shd w:val="solid" w:color="4BB6C5" w:fill="auto"/>
+            <w:vAlign w:val="center"/>
+          </w:tcPr>
+          <w:p>
+            <w:pPr>
+              <w:pStyle w:val="Paragrafoelenco"/>
+              <w:ind w:left="0"/>
+              <w:rPr>
+                <w:rFonts w:cstheme="minorHAnsi"/>
+                <w:sz w:val="28"/>
+                <w:szCs w:val="28"/>
+              </w:rPr>
+            </w:pPr>
+            <w:r>
+              <w:rPr>
+                <w:rFonts w:cstheme="minorHAnsi"/>
+                <w:sz w:val="28"/>
+                <w:szCs w:val="28"/>
+              </w:rPr>
+              <w:t>Classe:</w:t>
+            </w:r>
+          </w:p>
+        </w:tc>
+        <w:tc>
+          <w:tcPr>
+            <w:tcW w:w="6231" w:type="dxa"/>
+            <w:tcBorders>
+              <w:left w:val="nil"/>
+            </w:tcBorders>
+            <w:shd w:val="solid" w:color="4BB6C5" w:fill="auto"/>
+            <w:vAlign w:val="center"/>
+          </w:tcPr>
+          <w:p>
+            <w:pPr>
+              <w:pStyle w:val="Paragrafoelenco"/>
+              <w:ind w:left="0"/>
+              <w:rPr>
+                <w:rFonts w:cstheme="minorHAnsi"/>
+                <w:sz w:val="28"/>
+                <w:szCs w:val="28"/>
+              </w:rPr>
+            </w:pPr>
+            <w:r>
+              <w:rPr>
+                <w:rFonts w:cstheme="minorHAnsi"/>
+                <w:sz w:val="28"/>
+                <w:szCs w:val="28"/>
+              </w:rPr>
+              <w:t>Descrizione:</w:t>
+            </w:r>
+          </w:p>
+        </w:tc>
+      </w:tr>
+      <w:tr>
+        <w:tc>
+          <w:tcPr>
+            <w:tcW w:w="2677" w:type="dxa"/>
+            <w:vAlign w:val="center"/>
+          </w:tcPr>
+          <w:p>
+            <w:pPr>
+              <w:pStyle w:val="Paragrafoelenco"/>
+              <w:spacing w:line="276" w:lineRule="auto"/>
+              <w:ind w:left="0"/>
+              <w:rPr>
+                <w:rFonts w:cstheme="minorHAnsi"/>
+              </w:rPr>
+            </w:pPr>
+            <w:r>
+              <w:rPr>
+                <w:rFonts w:cstheme="minorHAnsi"/>
+              </w:rPr>
+              <w:t>DriverManagerConnectionPool</w:t>
+            </w:r>
+            <w:r>
+              <w:rPr>
+                <w:rFonts w:cstheme="minorHAnsi"/>
+              </w:rPr>
+              <w:t>.java</w:t>
+            </w:r>
+          </w:p>
+        </w:tc>
+        <w:tc>
+          <w:tcPr>
+            <w:tcW w:w="6231" w:type="dxa"/>
+            <w:vAlign w:val="center"/>
+          </w:tcPr>
+          <w:p>
+            <w:pPr>
+              <w:pStyle w:val="Paragrafoelenco"/>
+              <w:ind w:left="0"/>
+              <w:rPr>
+                <w:rFonts w:cstheme="minorHAnsi"/>
+              </w:rPr>
+            </w:pPr>
+            <w:r>
+              <w:rPr>
+                <w:rFonts w:cstheme="minorHAnsi"/>
+              </w:rPr>
+              <w:t>Si occupa di gestire il pool delle connessioni al database.</w:t>
+            </w:r>
+          </w:p>
+        </w:tc>
+      </w:tr>
+    </w:tbl>
+    <w:p>
+      <w:pPr>
+        <w:pStyle w:val="Paragrafoelenco"/>
+        <w:ind w:hanging="360"/>
+        <w:rPr>
+          <w:rFonts w:cstheme="minorHAnsi"/>
+          <w:i/>
+          <w:iCs/>
+          <w:sz w:val="28"/>
+          <w:szCs w:val="28"/>
+          <w:u w:val="single"/>
+        </w:rPr>
+      </w:pPr>
+    </w:p>
+    <w:p>
+      <w:pPr>
+        <w:pStyle w:val="Paragrafoelenco"/>
+        <w:ind w:hanging="360"/>
+        <w:rPr>
+          <w:rFonts w:cstheme="minorHAnsi"/>
+          <w:i/>
+          <w:iCs/>
+          <w:sz w:val="28"/>
+          <w:szCs w:val="28"/>
+          <w:u w:val="single"/>
+        </w:rPr>
+      </w:pPr>
+    </w:p>
+    <w:p>
+      <w:pPr>
+        <w:pStyle w:val="Paragrafoelenco"/>
+        <w:ind w:hanging="360"/>
+        <w:rPr>
+          <w:rFonts w:cstheme="minorHAnsi"/>
+          <w:i/>
+          <w:iCs/>
+          <w:sz w:val="28"/>
+          <w:szCs w:val="28"/>
+          <w:u w:val="single"/>
+        </w:rPr>
+      </w:pPr>
+    </w:p>
+    <w:p>
+      <w:pPr>
+        <w:pStyle w:val="Paragrafoelenco"/>
+        <w:ind w:hanging="360"/>
+        <w:rPr>
+          <w:rFonts w:cstheme="minorHAnsi"/>
+          <w:i/>
+          <w:iCs/>
+          <w:sz w:val="28"/>
+          <w:szCs w:val="28"/>
+          <w:u w:val="single"/>
+        </w:rPr>
+      </w:pPr>
+    </w:p>
+    <w:p>
+      <w:pPr>
+        <w:pStyle w:val="Paragrafoelenco"/>
+        <w:ind w:hanging="360"/>
+        <w:rPr>
+          <w:rFonts w:cstheme="minorHAnsi"/>
+          <w:i/>
+          <w:iCs/>
+          <w:sz w:val="28"/>
+          <w:szCs w:val="28"/>
+          <w:u w:val="single"/>
+        </w:rPr>
+      </w:pPr>
+    </w:p>
+    <w:p>
+      <w:pPr>
+        <w:pStyle w:val="Paragrafoelenco"/>
+        <w:ind w:hanging="360"/>
+        <w:rPr>
+          <w:rFonts w:cstheme="minorHAnsi"/>
+          <w:i/>
+          <w:iCs/>
+          <w:sz w:val="28"/>
+          <w:szCs w:val="28"/>
+          <w:u w:val="single"/>
+        </w:rPr>
+      </w:pPr>
+    </w:p>
+    <w:p>
+      <w:pPr>
+        <w:pStyle w:val="Paragrafoelenco"/>
+        <w:ind w:hanging="360"/>
+        <w:rPr>
+          <w:rFonts w:cstheme="minorHAnsi"/>
+          <w:i/>
+          <w:iCs/>
+          <w:sz w:val="28"/>
+          <w:szCs w:val="28"/>
+          <w:u w:val="single"/>
+        </w:rPr>
+      </w:pPr>
+    </w:p>
+    <w:p>
+      <w:pPr>
+        <w:pStyle w:val="Paragrafoelenco"/>
+        <w:ind w:hanging="360"/>
+        <w:rPr>
+          <w:rFonts w:cstheme="minorHAnsi"/>
+          <w:i/>
+          <w:iCs/>
+          <w:sz w:val="28"/>
+          <w:szCs w:val="28"/>
+          <w:u w:val="single"/>
+        </w:rPr>
+      </w:pPr>
+    </w:p>
+    <w:p>
+      <w:pPr>
+        <w:pStyle w:val="Paragrafoelenco"/>
+        <w:ind w:hanging="360"/>
+        <w:rPr>
+          <w:rFonts w:cstheme="minorHAnsi"/>
+          <w:i/>
+          <w:iCs/>
+          <w:sz w:val="28"/>
+          <w:szCs w:val="28"/>
+          <w:u w:val="single"/>
+        </w:rPr>
+      </w:pPr>
+    </w:p>
+    <w:p>
+      <w:pPr>
+        <w:pStyle w:val="Paragrafoelenco"/>
+        <w:ind w:hanging="360"/>
+        <w:rPr>
+          <w:rFonts w:cstheme="minorHAnsi"/>
+          <w:i/>
+          <w:iCs/>
+          <w:sz w:val="28"/>
+          <w:szCs w:val="28"/>
+          <w:u w:val="single"/>
+        </w:rPr>
+      </w:pPr>
+    </w:p>
+    <w:p>
+      <w:pPr>
+        <w:pStyle w:val="Paragrafoelenco"/>
+        <w:ind w:hanging="360"/>
+        <w:rPr>
+          <w:rFonts w:cstheme="minorHAnsi"/>
+          <w:i/>
+          <w:iCs/>
+          <w:sz w:val="28"/>
+          <w:szCs w:val="28"/>
+          <w:u w:val="single"/>
+        </w:rPr>
+      </w:pPr>
+    </w:p>
+    <w:p>
+      <w:pPr>
+        <w:pStyle w:val="Paragrafoelenco"/>
+        <w:ind w:hanging="360"/>
+        <w:rPr>
+          <w:rFonts w:cstheme="minorHAnsi"/>
+          <w:i/>
+          <w:iCs/>
+          <w:sz w:val="28"/>
+          <w:szCs w:val="28"/>
+          <w:u w:val="single"/>
+        </w:rPr>
+      </w:pPr>
+    </w:p>
+    <w:p>
+      <w:pPr>
+        <w:pStyle w:val="Paragrafoelenco"/>
+        <w:ind w:hanging="360"/>
+        <w:rPr>
+          <w:rFonts w:cstheme="minorHAnsi"/>
+          <w:i/>
+          <w:iCs/>
+          <w:sz w:val="28"/>
+          <w:szCs w:val="28"/>
+          <w:u w:val="single"/>
+        </w:rPr>
+      </w:pPr>
+    </w:p>
+    <w:p>
+      <w:pPr>
+        <w:pStyle w:val="Paragrafoelenco"/>
+        <w:ind w:hanging="360"/>
+        <w:rPr>
+          <w:rFonts w:cstheme="minorHAnsi"/>
+          <w:i/>
+          <w:iCs/>
+          <w:sz w:val="28"/>
+          <w:szCs w:val="28"/>
+          <w:u w:val="single"/>
+        </w:rPr>
+      </w:pPr>
+    </w:p>
+    <w:p>
+      <w:pPr>
+        <w:pStyle w:val="Paragrafoelenco"/>
+        <w:ind w:hanging="360"/>
+        <w:rPr>
+          <w:rFonts w:cstheme="minorHAnsi"/>
+          <w:i/>
+          <w:iCs/>
+          <w:sz w:val="28"/>
+          <w:szCs w:val="28"/>
+          <w:u w:val="single"/>
+        </w:rPr>
+      </w:pPr>
+    </w:p>
+    <w:p>
+      <w:pPr>
+        <w:pStyle w:val="Paragrafoelenco"/>
+        <w:ind w:hanging="360"/>
+        <w:rPr>
+          <w:rFonts w:cstheme="minorHAnsi"/>
+          <w:i/>
+          <w:iCs/>
+          <w:sz w:val="28"/>
+          <w:szCs w:val="28"/>
+          <w:u w:val="single"/>
+        </w:rPr>
+      </w:pPr>
+    </w:p>
+    <w:p>
+      <w:pPr>
+        <w:pStyle w:val="Paragrafoelenco"/>
+        <w:ind w:hanging="360"/>
+        <w:rPr>
+          <w:rFonts w:cstheme="minorHAnsi"/>
+          <w:i/>
+          <w:iCs/>
+          <w:sz w:val="28"/>
+          <w:szCs w:val="28"/>
+          <w:u w:val="single"/>
+        </w:rPr>
+      </w:pPr>
+    </w:p>
+    <w:p>
+      <w:pPr>
+        <w:pStyle w:val="Paragrafoelenco"/>
+        <w:ind w:hanging="360"/>
+        <w:rPr>
+          <w:rFonts w:cstheme="minorHAnsi"/>
+          <w:i/>
+          <w:iCs/>
+          <w:sz w:val="28"/>
+          <w:szCs w:val="28"/>
+          <w:u w:val="single"/>
+        </w:rPr>
+      </w:pPr>
+    </w:p>
+    <w:p>
+      <w:pPr>
+        <w:pStyle w:val="Paragrafoelenco"/>
+        <w:ind w:hanging="360"/>
+        <w:rPr>
+          <w:rFonts w:cstheme="minorHAnsi"/>
+          <w:i/>
+          <w:iCs/>
+          <w:sz w:val="28"/>
+          <w:szCs w:val="28"/>
+          <w:u w:val="single"/>
+        </w:rPr>
+      </w:pPr>
+    </w:p>
+    <w:p>
+      <w:pPr>
+        <w:pStyle w:val="Paragrafoelenco"/>
+        <w:ind w:hanging="360"/>
+        <w:rPr>
+          <w:rFonts w:cstheme="minorHAnsi"/>
+          <w:i/>
+          <w:iCs/>
+          <w:sz w:val="28"/>
+          <w:szCs w:val="28"/>
+          <w:u w:val="single"/>
+        </w:rPr>
+      </w:pPr>
+    </w:p>
+    <w:p>
+      <w:pPr>
+        <w:pStyle w:val="Paragrafoelenco"/>
+        <w:ind w:hanging="360"/>
+        <w:rPr>
+          <w:rFonts w:cstheme="minorHAnsi"/>
+          <w:i/>
+          <w:iCs/>
+          <w:sz w:val="28"/>
+          <w:szCs w:val="28"/>
+          <w:u w:val="single"/>
+        </w:rPr>
+      </w:pPr>
+    </w:p>
+    <w:p>
+      <w:pPr>
+        <w:pStyle w:val="Paragrafoelenco"/>
+        <w:ind w:hanging="360"/>
+        <w:rPr>
+          <w:rFonts w:cstheme="minorHAnsi"/>
+          <w:i/>
+          <w:iCs/>
+          <w:sz w:val="28"/>
+          <w:szCs w:val="28"/>
+          <w:u w:val="single"/>
+        </w:rPr>
+      </w:pPr>
+    </w:p>
+    <w:p>
+      <w:pPr>
+        <w:pStyle w:val="Paragrafoelenco"/>
+        <w:ind w:hanging="360"/>
+        <w:rPr>
+          <w:rFonts w:cstheme="minorHAnsi"/>
+          <w:i/>
+          <w:iCs/>
+          <w:sz w:val="28"/>
+          <w:szCs w:val="28"/>
+          <w:u w:val="single"/>
+        </w:rPr>
+      </w:pPr>
+    </w:p>
+    <w:p>
+      <w:pPr>
+        <w:pStyle w:val="Paragrafoelenco"/>
+        <w:ind w:hanging="360"/>
+        <w:rPr>
+          <w:rFonts w:cstheme="minorHAnsi"/>
+          <w:i/>
+          <w:iCs/>
+          <w:sz w:val="28"/>
+          <w:szCs w:val="28"/>
+          <w:u w:val="single"/>
+        </w:rPr>
+      </w:pPr>
+    </w:p>
+    <w:p>
+      <w:pPr>
+        <w:pStyle w:val="Paragrafoelenco"/>
+        <w:ind w:hanging="360"/>
+        <w:rPr>
+          <w:rFonts w:cstheme="minorHAnsi"/>
+          <w:i/>
+          <w:iCs/>
+          <w:sz w:val="28"/>
+          <w:szCs w:val="28"/>
+          <w:u w:val="single"/>
+        </w:rPr>
+      </w:pPr>
+      <w:r>
+        <w:rPr>
+          <w:rFonts w:cstheme="minorHAnsi"/>
+          <w:i/>
+          <w:iCs/>
+          <w:sz w:val="28"/>
+          <w:szCs w:val="28"/>
+          <w:u w:val="single"/>
+        </w:rPr>
+        <w:lastRenderedPageBreak/>
         <w:t>View package</w:t>
       </w:r>
+    </w:p>
+    <w:p>
+      <w:pPr>
+        <w:pStyle w:val="Paragrafoelenco"/>
+        <w:ind w:hanging="360"/>
+        <w:rPr>
+          <w:rFonts w:cstheme="minorHAnsi"/>
+          <w:i/>
+          <w:iCs/>
+          <w:sz w:val="28"/>
+          <w:szCs w:val="28"/>
+          <w:u w:val="single"/>
+        </w:rPr>
+      </w:pPr>
+    </w:p>
+    <w:p>
+      <w:pPr>
+        <w:pStyle w:val="Paragrafoelenco"/>
+        <w:ind w:hanging="360"/>
+        <w:rPr>
+          <w:rFonts w:cstheme="minorHAnsi"/>
+          <w:i/>
+          <w:iCs/>
+          <w:sz w:val="28"/>
+          <w:szCs w:val="28"/>
+          <w:u w:val="single"/>
+        </w:rPr>
+      </w:pPr>
+      <w:r>
+        <w:rPr>
+          <w:noProof/>
+        </w:rPr>
+        <w:drawing>
+          <wp:inline distT="0" distB="0" distL="0" distR="0" wp14:anchorId="1445CA5C" wp14:editId="7D8DD6B4">
+            <wp:extent cx="5389245" cy="4460875"/>
+            <wp:effectExtent l="0" t="0" r="1905" b="0"/>
+            <wp:docPr id="5" name="Immagine 5"/>
+            <wp:cNvGraphicFramePr>
+              <a:graphicFrameLocks xmlns:a="http://schemas.openxmlformats.org/drawingml/2006/main" noChangeAspect="1"/>
+            </wp:cNvGraphicFramePr>
+            <a:graphic xmlns:a="http://schemas.openxmlformats.org/drawingml/2006/main">
+              <a:graphicData uri="http://schemas.openxmlformats.org/drawingml/2006/picture">
+                <pic:pic xmlns:pic="http://schemas.openxmlformats.org/drawingml/2006/picture">
+                  <pic:nvPicPr>
+                    <pic:cNvPr id="0" name="Picture 12"/>
+                    <pic:cNvPicPr>
+                      <a:picLocks noChangeAspect="1" noChangeArrowheads="1"/>
+                    </pic:cNvPicPr>
+                  </pic:nvPicPr>
+                  <pic:blipFill>
+                    <a:blip r:embed="rId8">
+                      <a:extLst>
+                        <a:ext uri="{28A0092B-C50C-407E-A947-70E740481C1C}">
+                          <a14:useLocalDpi xmlns:a14="http://schemas.microsoft.com/office/drawing/2010/main" val="0"/>
+                        </a:ext>
+                      </a:extLst>
+                    </a:blip>
+                    <a:srcRect/>
+                    <a:stretch>
+                      <a:fillRect/>
+                    </a:stretch>
+                  </pic:blipFill>
+                  <pic:spPr bwMode="auto">
+                    <a:xfrm>
+                      <a:off x="0" y="0"/>
+                      <a:ext cx="5389245" cy="4460875"/>
+                    </a:xfrm>
+                    <a:prstGeom prst="rect">
+                      <a:avLst/>
+                    </a:prstGeom>
+                    <a:noFill/>
+                    <a:ln>
+                      <a:noFill/>
+                    </a:ln>
+                  </pic:spPr>
+                </pic:pic>
+              </a:graphicData>
+            </a:graphic>
+          </wp:inline>
+        </w:drawing>
+      </w:r>
+    </w:p>
+    <w:p>
+      <w:pPr>
+        <w:pStyle w:val="Paragrafoelenco"/>
+        <w:ind w:hanging="360"/>
+        <w:rPr>
+          <w:rFonts w:cstheme="minorHAnsi"/>
+          <w:i/>
+          <w:iCs/>
+          <w:sz w:val="28"/>
+          <w:szCs w:val="28"/>
+          <w:u w:val="single"/>
+        </w:rPr>
+      </w:pPr>
+    </w:p>
+    <w:tbl>
+      <w:tblPr>
+        <w:tblStyle w:val="Grigliatabella"/>
+        <w:tblW w:w="0" w:type="auto"/>
+        <w:tblInd w:w="358" w:type="dxa"/>
+        <w:tblCellMar>
+          <w:top w:w="170" w:type="dxa"/>
+          <w:bottom w:w="170" w:type="dxa"/>
+        </w:tblCellMar>
+        <w:tblLook w:val="04A0" w:firstRow="1" w:lastRow="0" w:firstColumn="1" w:lastColumn="0" w:noHBand="0" w:noVBand="1"/>
+      </w:tblPr>
+      <w:tblGrid>
+        <w:gridCol w:w="2873"/>
+        <w:gridCol w:w="6231"/>
+      </w:tblGrid>
+      <w:tr>
+        <w:tc>
+          <w:tcPr>
+            <w:tcW w:w="2677" w:type="dxa"/>
+            <w:tcBorders>
+              <w:right w:val="nil"/>
+            </w:tcBorders>
+            <w:shd w:val="solid" w:color="4BB6C5" w:fill="auto"/>
+            <w:vAlign w:val="center"/>
+          </w:tcPr>
+          <w:p>
+            <w:pPr>
+              <w:pStyle w:val="Paragrafoelenco"/>
+              <w:ind w:left="0"/>
+              <w:rPr>
+                <w:rFonts w:cstheme="minorHAnsi"/>
+                <w:sz w:val="28"/>
+                <w:szCs w:val="28"/>
+              </w:rPr>
+            </w:pPr>
+            <w:r>
+              <w:rPr>
+                <w:rFonts w:cstheme="minorHAnsi"/>
+                <w:sz w:val="28"/>
+                <w:szCs w:val="28"/>
+              </w:rPr>
+              <w:t>Classe:</w:t>
+            </w:r>
+          </w:p>
+        </w:tc>
+        <w:tc>
+          <w:tcPr>
+            <w:tcW w:w="6231" w:type="dxa"/>
+            <w:tcBorders>
+              <w:left w:val="nil"/>
+            </w:tcBorders>
+            <w:shd w:val="solid" w:color="4BB6C5" w:fill="auto"/>
+            <w:vAlign w:val="center"/>
+          </w:tcPr>
+          <w:p>
+            <w:pPr>
+              <w:pStyle w:val="Paragrafoelenco"/>
+              <w:ind w:left="0"/>
+              <w:rPr>
+                <w:rFonts w:cstheme="minorHAnsi"/>
+                <w:sz w:val="28"/>
+                <w:szCs w:val="28"/>
+              </w:rPr>
+            </w:pPr>
+            <w:r>
+              <w:rPr>
+                <w:rFonts w:cstheme="minorHAnsi"/>
+                <w:sz w:val="28"/>
+                <w:szCs w:val="28"/>
+              </w:rPr>
+              <w:t>Descrizione:</w:t>
+            </w:r>
+          </w:p>
+        </w:tc>
+      </w:tr>
+      <w:tr>
+        <w:tc>
+          <w:tcPr>
+            <w:tcW w:w="2677" w:type="dxa"/>
+            <w:vAlign w:val="center"/>
+          </w:tcPr>
+          <w:p>
+            <w:pPr>
+              <w:pStyle w:val="Paragrafoelenco"/>
+              <w:spacing w:line="276" w:lineRule="auto"/>
+              <w:ind w:left="0"/>
+              <w:rPr>
+                <w:rFonts w:cstheme="minorHAnsi"/>
+              </w:rPr>
+            </w:pPr>
+            <w:r>
+              <w:rPr>
+                <w:rFonts w:cstheme="minorHAnsi"/>
+              </w:rPr>
+              <w:t>homepage.jsp</w:t>
+            </w:r>
+          </w:p>
+        </w:tc>
+        <w:tc>
+          <w:tcPr>
+            <w:tcW w:w="6231" w:type="dxa"/>
+            <w:vAlign w:val="center"/>
+          </w:tcPr>
+          <w:p>
+            <w:pPr>
+              <w:pStyle w:val="Paragrafoelenco"/>
+              <w:ind w:left="0"/>
+              <w:rPr>
+                <w:rFonts w:cstheme="minorHAnsi"/>
+              </w:rPr>
+            </w:pPr>
+            <w:r>
+              <w:rPr>
+                <w:rFonts w:cstheme="minorHAnsi"/>
+              </w:rPr>
+              <w:t>Gestisce la visualizzazione della Homepage</w:t>
+            </w:r>
+          </w:p>
+        </w:tc>
+      </w:tr>
+      <w:tr>
+        <w:tc>
+          <w:tcPr>
+            <w:tcW w:w="2677" w:type="dxa"/>
+            <w:vAlign w:val="center"/>
+          </w:tcPr>
+          <w:p>
+            <w:pPr>
+              <w:pStyle w:val="Paragrafoelenco"/>
+              <w:spacing w:line="276" w:lineRule="auto"/>
+              <w:ind w:left="0"/>
+              <w:rPr>
+                <w:rFonts w:cstheme="minorHAnsi"/>
+              </w:rPr>
+            </w:pPr>
+            <w:r>
+              <w:rPr>
+                <w:rFonts w:cstheme="minorHAnsi"/>
+              </w:rPr>
+              <w:t>profile.jsp</w:t>
+            </w:r>
+          </w:p>
+        </w:tc>
+        <w:tc>
+          <w:tcPr>
+            <w:tcW w:w="6231" w:type="dxa"/>
+            <w:vAlign w:val="center"/>
+          </w:tcPr>
+          <w:p>
+            <w:pPr>
+              <w:pStyle w:val="Paragrafoelenco"/>
+              <w:ind w:left="0"/>
+              <w:rPr>
+                <w:rFonts w:cstheme="minorHAnsi"/>
+              </w:rPr>
+            </w:pPr>
+            <w:r>
+              <w:rPr>
+                <w:rFonts w:cstheme="minorHAnsi"/>
+              </w:rPr>
+              <w:t xml:space="preserve">Gestisce la visualizzazione delle informazioni </w:t>
+            </w:r>
+            <w:r>
+              <w:rPr>
+                <w:rFonts w:cstheme="minorHAnsi"/>
+              </w:rPr>
+              <w:t>del profilo utente</w:t>
+            </w:r>
+          </w:p>
+        </w:tc>
+      </w:tr>
+      <w:tr>
+        <w:tc>
+          <w:tcPr>
+            <w:tcW w:w="2677" w:type="dxa"/>
+            <w:vAlign w:val="center"/>
+          </w:tcPr>
+          <w:p>
+            <w:pPr>
+              <w:pStyle w:val="Paragrafoelenco"/>
+              <w:spacing w:line="276" w:lineRule="auto"/>
+              <w:ind w:left="0"/>
+              <w:rPr>
+                <w:rFonts w:cstheme="minorHAnsi"/>
+              </w:rPr>
+            </w:pPr>
+            <w:r>
+              <w:rPr>
+                <w:rFonts w:cstheme="minorHAnsi"/>
+              </w:rPr>
+              <w:t>modPanel.jsp</w:t>
+            </w:r>
+          </w:p>
+        </w:tc>
+        <w:tc>
+          <w:tcPr>
+            <w:tcW w:w="6231" w:type="dxa"/>
+            <w:vAlign w:val="center"/>
+          </w:tcPr>
+          <w:p>
+            <w:pPr>
+              <w:pStyle w:val="Paragrafoelenco"/>
+              <w:ind w:left="0"/>
+              <w:rPr>
+                <w:rFonts w:cstheme="minorHAnsi"/>
+              </w:rPr>
+            </w:pPr>
+            <w:r>
+              <w:rPr>
+                <w:rFonts w:cstheme="minorHAnsi"/>
+              </w:rPr>
+              <w:t>Gestisce la visualizzazione del pannello di controllo del moderatore</w:t>
+            </w:r>
+          </w:p>
+        </w:tc>
+      </w:tr>
+      <w:tr>
+        <w:tc>
+          <w:tcPr>
+            <w:tcW w:w="2677" w:type="dxa"/>
+            <w:vAlign w:val="center"/>
+          </w:tcPr>
+          <w:p>
+            <w:pPr>
+              <w:pStyle w:val="Paragrafoelenco"/>
+              <w:spacing w:line="276" w:lineRule="auto"/>
+              <w:ind w:left="0"/>
+              <w:rPr>
+                <w:rFonts w:cstheme="minorHAnsi"/>
+              </w:rPr>
+            </w:pPr>
+            <w:r>
+              <w:rPr>
+                <w:rFonts w:cstheme="minorHAnsi"/>
+              </w:rPr>
+              <w:t>caricaAllegato.jsp</w:t>
+            </w:r>
+          </w:p>
+        </w:tc>
+        <w:tc>
+          <w:tcPr>
+            <w:tcW w:w="6231" w:type="dxa"/>
+            <w:vAlign w:val="center"/>
+          </w:tcPr>
+          <w:p>
+            <w:pPr>
+              <w:pStyle w:val="Paragrafoelenco"/>
+              <w:ind w:left="0"/>
+              <w:rPr>
+                <w:rFonts w:cstheme="minorHAnsi"/>
+              </w:rPr>
+            </w:pPr>
+            <w:r>
+              <w:rPr>
+                <w:rFonts w:cstheme="minorHAnsi"/>
+              </w:rPr>
+              <w:t xml:space="preserve">Gestisce la visualizzazione della pagina per caricare gli allegati </w:t>
+            </w:r>
+          </w:p>
+        </w:tc>
+      </w:tr>
+      <w:tr>
+        <w:tc>
+          <w:tcPr>
+            <w:tcW w:w="2677" w:type="dxa"/>
+            <w:vAlign w:val="center"/>
+          </w:tcPr>
+          <w:p>
+            <w:pPr>
+              <w:pStyle w:val="Paragrafoelenco"/>
+              <w:spacing w:line="276" w:lineRule="auto"/>
+              <w:ind w:left="0"/>
+              <w:rPr>
+                <w:rFonts w:cstheme="minorHAnsi"/>
+              </w:rPr>
+            </w:pPr>
+            <w:r>
+              <w:rPr>
+                <w:rFonts w:cstheme="minorHAnsi"/>
+              </w:rPr>
+              <w:t>areaPubblicazioni.jsp</w:t>
+            </w:r>
+          </w:p>
+        </w:tc>
+        <w:tc>
+          <w:tcPr>
+            <w:tcW w:w="6231" w:type="dxa"/>
+            <w:vAlign w:val="center"/>
+          </w:tcPr>
+          <w:p>
+            <w:pPr>
+              <w:pStyle w:val="Paragrafoelenco"/>
+              <w:ind w:left="0"/>
+              <w:rPr>
+                <w:rFonts w:cstheme="minorHAnsi"/>
+              </w:rPr>
+            </w:pPr>
+            <w:r>
+              <w:rPr>
+                <w:rFonts w:cstheme="minorHAnsi"/>
+              </w:rPr>
+              <w:t xml:space="preserve">Gestisce la visualizzazione </w:t>
+            </w:r>
+            <w:r>
+              <w:rPr>
+                <w:rFonts w:cstheme="minorHAnsi"/>
+              </w:rPr>
+              <w:t>degli articoli pubblicati da parte di un autore</w:t>
+            </w:r>
+          </w:p>
+        </w:tc>
+      </w:tr>
+      <w:tr>
+        <w:tc>
+          <w:tcPr>
+            <w:tcW w:w="2677" w:type="dxa"/>
+            <w:vAlign w:val="center"/>
+          </w:tcPr>
+          <w:p>
+            <w:pPr>
+              <w:pStyle w:val="Paragrafoelenco"/>
+              <w:spacing w:line="276" w:lineRule="auto"/>
+              <w:ind w:left="0"/>
+              <w:rPr>
+                <w:rFonts w:cstheme="minorHAnsi"/>
+              </w:rPr>
+            </w:pPr>
+            <w:r>
+              <w:rPr>
+                <w:rFonts w:cstheme="minorHAnsi"/>
+              </w:rPr>
+              <w:t>organizzaEvento.jsp</w:t>
+            </w:r>
+          </w:p>
+        </w:tc>
+        <w:tc>
+          <w:tcPr>
+            <w:tcW w:w="6231" w:type="dxa"/>
+            <w:vAlign w:val="center"/>
+          </w:tcPr>
+          <w:p>
+            <w:pPr>
+              <w:pStyle w:val="Paragrafoelenco"/>
+              <w:ind w:left="0"/>
+              <w:rPr>
+                <w:rFonts w:cstheme="minorHAnsi"/>
+              </w:rPr>
+            </w:pPr>
+            <w:r>
+              <w:rPr>
+                <w:rFonts w:cstheme="minorHAnsi"/>
+              </w:rPr>
+              <w:t>Gestisce la visualizzazione della pagina per creare un evento</w:t>
+            </w:r>
+          </w:p>
+        </w:tc>
+      </w:tr>
+      <w:tr>
+        <w:tc>
+          <w:tcPr>
+            <w:tcW w:w="2677" w:type="dxa"/>
+            <w:vAlign w:val="center"/>
+          </w:tcPr>
+          <w:p>
+            <w:pPr>
+              <w:pStyle w:val="Paragrafoelenco"/>
+              <w:spacing w:line="276" w:lineRule="auto"/>
+              <w:ind w:left="0"/>
+              <w:rPr>
+                <w:rFonts w:cstheme="minorHAnsi"/>
+              </w:rPr>
+            </w:pPr>
+            <w:r>
+              <w:rPr>
+                <w:rFonts w:cstheme="minorHAnsi"/>
+              </w:rPr>
+              <w:t>rifiutoArticolo.jsp</w:t>
+            </w:r>
+          </w:p>
+        </w:tc>
+        <w:tc>
+          <w:tcPr>
+            <w:tcW w:w="6231" w:type="dxa"/>
+            <w:vAlign w:val="center"/>
+          </w:tcPr>
+          <w:p>
+            <w:pPr>
+              <w:pStyle w:val="Paragrafoelenco"/>
+              <w:ind w:left="0"/>
+              <w:rPr>
+                <w:rFonts w:cstheme="minorHAnsi"/>
+              </w:rPr>
+            </w:pPr>
+            <w:r>
+              <w:rPr>
+                <w:rFonts w:cstheme="minorHAnsi"/>
+              </w:rPr>
+              <w:t xml:space="preserve">Gestisce </w:t>
+            </w:r>
+            <w:r>
+              <w:rPr>
+                <w:rFonts w:cstheme="minorHAnsi"/>
+              </w:rPr>
+              <w:t>la visualizzazione della pagina per rifiutare un articolo</w:t>
+            </w:r>
+          </w:p>
+        </w:tc>
+      </w:tr>
+      <w:tr>
+        <w:tc>
+          <w:tcPr>
+            <w:tcW w:w="2677" w:type="dxa"/>
+            <w:vAlign w:val="center"/>
+          </w:tcPr>
+          <w:p>
+            <w:pPr>
+              <w:pStyle w:val="Paragrafoelenco"/>
+              <w:spacing w:line="276" w:lineRule="auto"/>
+              <w:ind w:left="0"/>
+              <w:rPr>
+                <w:rFonts w:cstheme="minorHAnsi"/>
+              </w:rPr>
+            </w:pPr>
+            <w:r>
+              <w:rPr>
+                <w:rFonts w:cstheme="minorHAnsi"/>
+              </w:rPr>
+              <w:lastRenderedPageBreak/>
+              <w:t>profiloAutore.jsp</w:t>
+            </w:r>
+          </w:p>
+        </w:tc>
+        <w:tc>
+          <w:tcPr>
+            <w:tcW w:w="6231" w:type="dxa"/>
+            <w:vAlign w:val="center"/>
+          </w:tcPr>
+          <w:p>
+            <w:pPr>
+              <w:pStyle w:val="Paragrafoelenco"/>
+              <w:ind w:left="0"/>
+              <w:rPr>
+                <w:rFonts w:cstheme="minorHAnsi"/>
+              </w:rPr>
+            </w:pPr>
+            <w:r>
+              <w:rPr>
+                <w:rFonts w:cstheme="minorHAnsi"/>
+              </w:rPr>
+              <w:t>Gestisce la visualizzazione della pagina autore</w:t>
+            </w:r>
+          </w:p>
+        </w:tc>
+      </w:tr>
+      <w:tr>
+        <w:tc>
+          <w:tcPr>
+            <w:tcW w:w="2677" w:type="dxa"/>
+            <w:vAlign w:val="center"/>
+          </w:tcPr>
+          <w:p>
+            <w:pPr>
+              <w:pStyle w:val="Paragrafoelenco"/>
+              <w:spacing w:line="276" w:lineRule="auto"/>
+              <w:ind w:left="0"/>
+              <w:rPr>
+                <w:rFonts w:cstheme="minorHAnsi"/>
+              </w:rPr>
+            </w:pPr>
+            <w:r>
+              <w:rPr>
+                <w:rFonts w:cstheme="minorHAnsi"/>
+              </w:rPr>
+              <w:t>articolo.jsp</w:t>
+            </w:r>
+          </w:p>
+        </w:tc>
+        <w:tc>
+          <w:tcPr>
+            <w:tcW w:w="6231" w:type="dxa"/>
+            <w:vAlign w:val="center"/>
+          </w:tcPr>
+          <w:p>
+            <w:pPr>
+              <w:pStyle w:val="Paragrafoelenco"/>
+              <w:ind w:left="0"/>
+              <w:rPr>
+                <w:rFonts w:cstheme="minorHAnsi"/>
+              </w:rPr>
+            </w:pPr>
+            <w:r>
+              <w:rPr>
+                <w:rFonts w:cstheme="minorHAnsi"/>
+              </w:rPr>
+              <w:t>Gestisce la visualizzazione della pagina articolo</w:t>
+            </w:r>
+          </w:p>
+        </w:tc>
+      </w:tr>
+      <w:tr>
+        <w:tc>
+          <w:tcPr>
+            <w:tcW w:w="2677" w:type="dxa"/>
+            <w:vAlign w:val="center"/>
+          </w:tcPr>
+          <w:p>
+            <w:pPr>
+              <w:pStyle w:val="Paragrafoelenco"/>
+              <w:spacing w:line="276" w:lineRule="auto"/>
+              <w:ind w:left="0"/>
+              <w:rPr>
+                <w:rFonts w:cstheme="minorHAnsi"/>
+              </w:rPr>
+            </w:pPr>
+            <w:r>
+              <w:rPr>
+                <w:rFonts w:cstheme="minorHAnsi"/>
+              </w:rPr>
+              <w:t>modificaArticolo.jsp</w:t>
+            </w:r>
+          </w:p>
+        </w:tc>
+        <w:tc>
+          <w:tcPr>
+            <w:tcW w:w="6231" w:type="dxa"/>
+            <w:vAlign w:val="center"/>
+          </w:tcPr>
+          <w:p>
+            <w:pPr>
+              <w:pStyle w:val="Paragrafoelenco"/>
+              <w:ind w:left="0"/>
+              <w:rPr>
+                <w:rFonts w:cstheme="minorHAnsi"/>
+              </w:rPr>
+            </w:pPr>
+            <w:r>
+              <w:rPr>
+                <w:rFonts w:cstheme="minorHAnsi"/>
+              </w:rPr>
+              <w:t>Gestisce la visualizzazione della pagina per la modifica di un articolo</w:t>
+            </w:r>
+          </w:p>
+        </w:tc>
+      </w:tr>
+      <w:tr>
+        <w:tc>
+          <w:tcPr>
+            <w:tcW w:w="2677" w:type="dxa"/>
+            <w:vAlign w:val="center"/>
+          </w:tcPr>
+          <w:p>
+            <w:pPr>
+              <w:pStyle w:val="Paragrafoelenco"/>
+              <w:spacing w:line="276" w:lineRule="auto"/>
+              <w:ind w:left="0"/>
+              <w:rPr>
+                <w:rFonts w:cstheme="minorHAnsi"/>
+              </w:rPr>
+            </w:pPr>
+            <w:r>
+              <w:rPr>
+                <w:rFonts w:cstheme="minorHAnsi"/>
+              </w:rPr>
+              <w:t>richiestaPubblicazione.jsp</w:t>
+            </w:r>
+          </w:p>
+        </w:tc>
+        <w:tc>
+          <w:tcPr>
+            <w:tcW w:w="6231" w:type="dxa"/>
+            <w:vAlign w:val="center"/>
+          </w:tcPr>
+          <w:p>
+            <w:pPr>
+              <w:pStyle w:val="Paragrafoelenco"/>
+              <w:ind w:left="0"/>
+              <w:rPr>
+                <w:rFonts w:cstheme="minorHAnsi"/>
+              </w:rPr>
+            </w:pPr>
+            <w:r>
+              <w:rPr>
+                <w:rFonts w:cstheme="minorHAnsi"/>
+              </w:rPr>
+              <w:t>Gestisce la visualizzazione della pagina</w:t>
+            </w:r>
+            <w:r>
+              <w:rPr>
+                <w:rFonts w:cstheme="minorHAnsi"/>
+              </w:rPr>
+              <w:t xml:space="preserve"> per inviare la pubblicazione di un articolo.</w:t>
+            </w:r>
+          </w:p>
+        </w:tc>
+      </w:tr>
+      <w:tr>
+        <w:tc>
+          <w:tcPr>
+            <w:tcW w:w="2677" w:type="dxa"/>
+            <w:vAlign w:val="center"/>
+          </w:tcPr>
+          <w:p>
+            <w:pPr>
+              <w:pStyle w:val="Paragrafoelenco"/>
+              <w:spacing w:line="276" w:lineRule="auto"/>
+              <w:ind w:left="0"/>
+              <w:rPr>
+                <w:rFonts w:cstheme="minorHAnsi"/>
+              </w:rPr>
+            </w:pPr>
+            <w:r>
+              <w:rPr>
+                <w:rFonts w:cstheme="minorHAnsi"/>
+              </w:rPr>
+              <w:t>areaModeraPubblicazione.jsp</w:t>
+            </w:r>
+          </w:p>
+        </w:tc>
+        <w:tc>
+          <w:tcPr>
+            <w:tcW w:w="6231" w:type="dxa"/>
+            <w:vAlign w:val="center"/>
+          </w:tcPr>
+          <w:p>
+            <w:pPr>
+              <w:pStyle w:val="Paragrafoelenco"/>
+              <w:ind w:left="0"/>
+              <w:rPr>
+                <w:rFonts w:cstheme="minorHAnsi"/>
+              </w:rPr>
+            </w:pPr>
+            <w:r>
+              <w:rPr>
+                <w:rFonts w:cstheme="minorHAnsi"/>
+              </w:rPr>
+              <w:t>Gestisce la visualizzazione della pagina per iniziare la moderazione di un articolo</w:t>
+            </w:r>
+            <w:r>
+              <w:rPr>
+                <w:rFonts w:cstheme="minorHAnsi"/>
+              </w:rPr>
+              <w:t xml:space="preserve"> presenti nella lista degli articoli in attesa di moderazione</w:t>
+            </w:r>
+            <w:bookmarkStart w:id="0" w:name="_GoBack"/>
+            <w:bookmarkEnd w:id="0"/>
+          </w:p>
+        </w:tc>
+      </w:tr>
+      <w:tr>
+        <w:tc>
+          <w:tcPr>
+            <w:tcW w:w="2677" w:type="dxa"/>
+            <w:vAlign w:val="center"/>
+          </w:tcPr>
+          <w:p>
+            <w:pPr>
+              <w:pStyle w:val="Paragrafoelenco"/>
+              <w:spacing w:line="276" w:lineRule="auto"/>
+              <w:ind w:left="0"/>
+              <w:rPr>
+                <w:rFonts w:cstheme="minorHAnsi"/>
+              </w:rPr>
+            </w:pPr>
+            <w:r>
+              <w:rPr>
+                <w:rFonts w:cstheme="minorHAnsi"/>
+              </w:rPr>
+              <w:t>Ricerca.jsp</w:t>
+            </w:r>
+          </w:p>
+        </w:tc>
+        <w:tc>
+          <w:tcPr>
+            <w:tcW w:w="6231" w:type="dxa"/>
+            <w:vAlign w:val="center"/>
+          </w:tcPr>
+          <w:p>
+            <w:pPr>
+              <w:pStyle w:val="Paragrafoelenco"/>
+              <w:ind w:left="0"/>
+              <w:rPr>
+                <w:rFonts w:cstheme="minorHAnsi"/>
+              </w:rPr>
+            </w:pPr>
+            <w:r>
+              <w:rPr>
+                <w:rFonts w:cstheme="minorHAnsi"/>
+              </w:rPr>
+              <w:t>Gestisce la visualizzazione della pagina per mostrare gli articoli o autori trovati</w:t>
+            </w:r>
+          </w:p>
+        </w:tc>
+      </w:tr>
+      <w:tr>
+        <w:tc>
+          <w:tcPr>
+            <w:tcW w:w="2677" w:type="dxa"/>
+            <w:vAlign w:val="center"/>
+          </w:tcPr>
+          <w:p>
+            <w:pPr>
+              <w:pStyle w:val="Paragrafoelenco"/>
+              <w:spacing w:line="276" w:lineRule="auto"/>
+              <w:ind w:left="0"/>
+              <w:rPr>
+                <w:rFonts w:cstheme="minorHAnsi"/>
+              </w:rPr>
+            </w:pPr>
+            <w:r>
+              <w:rPr>
+                <w:rFonts w:cstheme="minorHAnsi"/>
+              </w:rPr>
+              <w:t>Registrazione.jsp</w:t>
+            </w:r>
+          </w:p>
+        </w:tc>
+        <w:tc>
+          <w:tcPr>
+            <w:tcW w:w="6231" w:type="dxa"/>
+            <w:vAlign w:val="center"/>
+          </w:tcPr>
+          <w:p>
+            <w:pPr>
+              <w:pStyle w:val="Paragrafoelenco"/>
+              <w:ind w:left="0"/>
+              <w:rPr>
+                <w:rFonts w:cstheme="minorHAnsi"/>
+              </w:rPr>
+            </w:pPr>
+            <w:r>
+              <w:rPr>
+                <w:rFonts w:cstheme="minorHAnsi"/>
+              </w:rPr>
+              <w:t>Gestisce la visualizzazione della pagina per registrare un’utente nel sistema</w:t>
+            </w:r>
+          </w:p>
+        </w:tc>
+      </w:tr>
+      <w:tr>
+        <w:tc>
+          <w:tcPr>
+            <w:tcW w:w="2677" w:type="dxa"/>
+            <w:vAlign w:val="center"/>
+          </w:tcPr>
+          <w:p>
+            <w:pPr>
+              <w:pStyle w:val="Paragrafoelenco"/>
+              <w:spacing w:line="276" w:lineRule="auto"/>
+              <w:ind w:left="0"/>
+              <w:rPr>
+                <w:rFonts w:cstheme="minorHAnsi"/>
+              </w:rPr>
+            </w:pPr>
+            <w:r>
+              <w:rPr>
+                <w:rFonts w:cstheme="minorHAnsi"/>
+              </w:rPr>
+              <w:t>login.jsp</w:t>
+            </w:r>
+          </w:p>
+        </w:tc>
+        <w:tc>
+          <w:tcPr>
+            <w:tcW w:w="6231" w:type="dxa"/>
+            <w:vAlign w:val="center"/>
+          </w:tcPr>
+          <w:p>
+            <w:pPr>
+              <w:pStyle w:val="Paragrafoelenco"/>
+              <w:ind w:left="0"/>
+              <w:rPr>
+                <w:rFonts w:cstheme="minorHAnsi"/>
+              </w:rPr>
+            </w:pPr>
+            <w:r>
+              <w:rPr>
+                <w:rFonts w:cstheme="minorHAnsi"/>
+              </w:rPr>
+              <w:t>Gestisce la visualizzazione della pagina per permettere l’accesso ad un utente</w:t>
+            </w:r>
+          </w:p>
+        </w:tc>
+      </w:tr>
+      <w:tr>
+        <w:tc>
+          <w:tcPr>
+            <w:tcW w:w="2677" w:type="dxa"/>
+            <w:vAlign w:val="center"/>
+          </w:tcPr>
+          <w:p>
+            <w:pPr>
+              <w:pStyle w:val="Paragrafoelenco"/>
+              <w:spacing w:line="276" w:lineRule="auto"/>
+              <w:ind w:left="0"/>
+              <w:rPr>
+                <w:rFonts w:cstheme="minorHAnsi"/>
+              </w:rPr>
+            </w:pPr>
+            <w:r>
+              <w:rPr>
+                <w:rFonts w:cstheme="minorHAnsi"/>
+              </w:rPr>
+              <w:t>moderaArticolo.jsp</w:t>
+            </w:r>
+          </w:p>
+        </w:tc>
+        <w:tc>
+          <w:tcPr>
+            <w:tcW w:w="6231" w:type="dxa"/>
+            <w:vAlign w:val="center"/>
+          </w:tcPr>
+          <w:p>
+            <w:pPr>
+              <w:pStyle w:val="Paragrafoelenco"/>
+              <w:ind w:left="0"/>
+              <w:rPr>
+                <w:rFonts w:cstheme="minorHAnsi"/>
+              </w:rPr>
+            </w:pPr>
+            <w:r>
+              <w:rPr>
+                <w:rFonts w:cstheme="minorHAnsi"/>
+              </w:rPr>
+              <w:t>Gestisce la visualizzazione della pagina per permettere la moderazione di un articolo</w:t>
+            </w:r>
+          </w:p>
+        </w:tc>
+      </w:tr>
+    </w:tbl>
+    <w:p>
+      <w:pPr>
+        <w:pStyle w:val="Paragrafoelenco"/>
+        <w:ind w:hanging="360"/>
+        <w:rPr>
+          <w:rFonts w:cstheme="minorHAnsi"/>
+          <w:i/>
+          <w:iCs/>
+          <w:sz w:val="28"/>
+          <w:szCs w:val="28"/>
+          <w:u w:val="single"/>
+        </w:rPr>
+      </w:pPr>
     </w:p>
     <w:p>
       <w:pPr>
@@ -2159,40 +4361,6 @@
       <w:pPr>
         <w:rPr>
           <w:rFonts w:cstheme="minorHAnsi"/>
-        </w:rPr>
-      </w:pPr>
-    </w:p>
-    <w:p>
-      <w:pPr>
-        <w:rPr>
-          <w:rFonts w:cstheme="minorHAnsi"/>
-          <w:sz w:val="28"/>
-          <w:szCs w:val="28"/>
-        </w:rPr>
-      </w:pPr>
-    </w:p>
-    <w:p>
-      <w:pPr>
-        <w:rPr>
-          <w:rFonts w:cstheme="minorHAnsi"/>
-          <w:sz w:val="28"/>
-          <w:szCs w:val="28"/>
-        </w:rPr>
-      </w:pPr>
-    </w:p>
-    <w:p>
-      <w:pPr>
-        <w:rPr>
-          <w:rFonts w:cstheme="minorHAnsi"/>
-          <w:sz w:val="28"/>
-          <w:szCs w:val="28"/>
-        </w:rPr>
-      </w:pPr>
-    </w:p>
-    <w:p>
-      <w:pPr>
-        <w:rPr>
-          <w:rFonts w:cstheme="minorHAnsi"/>
           <w:sz w:val="28"/>
           <w:szCs w:val="28"/>
         </w:rPr>
@@ -2209,15 +4377,12 @@
           <w:u w:val="single"/>
         </w:rPr>
       </w:pPr>
-      <w:bookmarkStart w:id="0" w:name="_GoBack"/>
-      <w:bookmarkEnd w:id="0"/>
-      <w:r>
-        <w:rPr>
-          <w:rFonts w:cstheme="minorHAnsi"/>
-          <w:sz w:val="28"/>
-          <w:szCs w:val="28"/>
-        </w:rPr>
-        <w:lastRenderedPageBreak/>
+      <w:r>
+        <w:rPr>
+          <w:rFonts w:cstheme="minorHAnsi"/>
+          <w:sz w:val="28"/>
+          <w:szCs w:val="28"/>
+        </w:rPr>
         <w:t xml:space="preserve">4. </w:t>
       </w:r>
       <w:r>
@@ -4747,13 +6912,32 @@
       <w:lang w:val="en-US"/>
     </w:rPr>
   </w:style>
+  <w:style w:type="table" w:styleId="Grigliatabella">
+    <w:name w:val="Table Grid"/>
+    <w:basedOn w:val="Tabellanormale"/>
+    <w:uiPriority w:val="39"/>
+    <w:rsid w:val="00FA4675"/>
+    <w:pPr>
+      <w:spacing w:after="0" w:line="240" w:lineRule="auto"/>
+    </w:pPr>
+    <w:tblPr>
+      <w:tblBorders>
+        <w:top w:val="single" w:sz="4" w:space="0" w:color="auto"/>
+        <w:left w:val="single" w:sz="4" w:space="0" w:color="auto"/>
+        <w:bottom w:val="single" w:sz="4" w:space="0" w:color="auto"/>
+        <w:right w:val="single" w:sz="4" w:space="0" w:color="auto"/>
+        <w:insideH w:val="single" w:sz="4" w:space="0" w:color="auto"/>
+        <w:insideV w:val="single" w:sz="4" w:space="0" w:color="auto"/>
+      </w:tblBorders>
+    </w:tblPr>
+  </w:style>
 </w:styles>
 </file>
 
 <file path=word/theme/theme1.xml><?xml version="1.0" encoding="utf-8"?>
 <a:theme xmlns:a="http://schemas.openxmlformats.org/drawingml/2006/main" name="Tema di Office">
   <a:themeElements>
-    <a:clrScheme name="Office">
+    <a:clrScheme name="Verde">
       <a:dk1>
         <a:sysClr val="windowText" lastClr="000000"/>
       </a:dk1>
@@ -4761,34 +6945,34 @@
         <a:sysClr val="window" lastClr="FFFFFF"/>
       </a:lt1>
       <a:dk2>
-        <a:srgbClr val="44546A"/>
+        <a:srgbClr val="455F51"/>
       </a:dk2>
       <a:lt2>
-        <a:srgbClr val="E7E6E6"/>
+        <a:srgbClr val="E3DED1"/>
       </a:lt2>
       <a:accent1>
-        <a:srgbClr val="4472C4"/>
+        <a:srgbClr val="549E39"/>
       </a:accent1>
       <a:accent2>
-        <a:srgbClr val="ED7D31"/>
+        <a:srgbClr val="8AB833"/>
       </a:accent2>
       <a:accent3>
-        <a:srgbClr val="A5A5A5"/>
+        <a:srgbClr val="C0CF3A"/>
       </a:accent3>
       <a:accent4>
-        <a:srgbClr val="FFC000"/>
+        <a:srgbClr val="029676"/>
       </a:accent4>
       <a:accent5>
-        <a:srgbClr val="5B9BD5"/>
+        <a:srgbClr val="4AB5C4"/>
       </a:accent5>
       <a:accent6>
-        <a:srgbClr val="70AD47"/>
+        <a:srgbClr val="0989B1"/>
       </a:accent6>
       <a:hlink>
-        <a:srgbClr val="0563C1"/>
+        <a:srgbClr val="6B9F25"/>
       </a:hlink>
       <a:folHlink>
-        <a:srgbClr val="954F72"/>
+        <a:srgbClr val="BA6906"/>
       </a:folHlink>
     </a:clrScheme>
     <a:fontScheme name="Office">
@@ -5050,7 +7234,7 @@
 </file>
 
 <file path=customXml/itemProps1.xml><?xml version="1.0" encoding="utf-8"?>
-<ds:datastoreItem xmlns:ds="http://schemas.openxmlformats.org/officeDocument/2006/customXml" ds:itemID="{F2754784-C49B-4F3E-A397-22F461D8BCE0}">
+<ds:datastoreItem xmlns:ds="http://schemas.openxmlformats.org/officeDocument/2006/customXml" ds:itemID="{A013E27A-D7F5-4F8E-8A80-7752DD841A47}">
   <ds:schemaRefs>
     <ds:schemaRef ds:uri="http://schemas.openxmlformats.org/officeDocument/2006/bibliography"/>
   </ds:schemaRefs>

</xml_diff>